<commit_message>
Fixed the lists (bullets and numbered lists)
</commit_message>
<xml_diff>
--- a/resources/Prepress-Scripts/short-sample.docx
+++ b/resources/Prepress-Scripts/short-sample.docx
@@ -182,19 +182,7 @@
           <w:sz w:val="24"/>
           <w:szCs w:val="24"/>
         </w:rPr>
-        <w:t>п</w:t>
-      </w:r>
-      <w:bookmarkStart w:id="0" w:name="_GoBack"/>
-      <w:bookmarkEnd w:id="0"/>
-      <w:r>
-        <w:rPr>
-          <w:rFonts w:ascii="Times New Roman" w:eastAsia="Times New Roman" w:hAnsi="Times New Roman" w:cs="Times New Roman"/>
-          <w:b/>
-          <w:bCs/>
-          <w:sz w:val="24"/>
-          <w:szCs w:val="24"/>
-        </w:rPr>
-        <w:t>оставяме </w:t>
+        <w:t>поставяме </w:t>
       </w:r>
       <w:r>
         <w:rPr>
@@ -407,6 +395,92 @@
     <w:p>
       <w:pPr>
         <w:numPr>
+          <w:ilvl w:val="2"/>
+          <w:numId w:val="71"/>
+        </w:numPr>
+        <w:spacing w:before="100" w:beforeAutospacing="1" w:after="100" w:afterAutospacing="1" w:line="240" w:lineRule="auto"/>
+        <w:ind w:left="0" w:hanging="357"/>
+        <w:rPr>
+          <w:rFonts w:ascii="Times New Roman" w:eastAsia="Times New Roman" w:hAnsi="Times New Roman" w:cs="Times New Roman"/>
+          <w:sz w:val="24"/>
+          <w:szCs w:val="24"/>
+        </w:rPr>
+      </w:pPr>
+      <w:r>
+        <w:rPr>
+          <w:rFonts w:ascii="Times New Roman" w:eastAsia="Times New Roman" w:hAnsi="Times New Roman" w:cs="Times New Roman"/>
+          <w:sz w:val="24"/>
+          <w:szCs w:val="24"/>
+        </w:rPr>
+        <w:t>Level3</w:t>
+      </w:r>
+      <w:r>
+        <w:rPr>
+          <w:rFonts w:ascii="Times New Roman" w:eastAsia="Times New Roman" w:hAnsi="Times New Roman" w:cs="Times New Roman"/>
+          <w:sz w:val="24"/>
+          <w:szCs w:val="24"/>
+        </w:rPr>
+        <w:t xml:space="preserve"> = </w:t>
+      </w:r>
+      <w:r>
+        <w:rPr>
+          <w:rFonts w:ascii="Consolas" w:eastAsia="Times New Roman" w:hAnsi="Consolas" w:cs="Courier New"/>
+          <w:b/>
+          <w:bCs/>
+          <w:sz w:val="20"/>
+          <w:szCs w:val="20"/>
+          <w:bdr w:val="none" w:sz="0" w:space="0" w:color="auto" w:frame="1"/>
+          <w:shd w:val="clear" w:color="auto" w:fill="F7F7F7"/>
+        </w:rPr>
+        <w:t>lavel3value</w:t>
+      </w:r>
+    </w:p>
+    <w:p>
+      <w:pPr>
+        <w:numPr>
+          <w:ilvl w:val="1"/>
+          <w:numId w:val="71"/>
+        </w:numPr>
+        <w:spacing w:beforeAutospacing="1" w:after="0" w:afterAutospacing="1" w:line="240" w:lineRule="auto"/>
+        <w:ind w:left="0"/>
+        <w:rPr>
+          <w:rFonts w:ascii="Times New Roman" w:eastAsia="Times New Roman" w:hAnsi="Times New Roman" w:cs="Times New Roman"/>
+          <w:sz w:val="24"/>
+          <w:szCs w:val="24"/>
+        </w:rPr>
+      </w:pPr>
+      <w:r>
+        <w:rPr>
+          <w:rFonts w:ascii="Times New Roman" w:eastAsia="Times New Roman" w:hAnsi="Times New Roman" w:cs="Times New Roman"/>
+          <w:sz w:val="24"/>
+          <w:szCs w:val="24"/>
+        </w:rPr>
+        <w:t>Level2</w:t>
+      </w:r>
+      <w:r>
+        <w:rPr>
+          <w:rFonts w:ascii="Times New Roman" w:eastAsia="Times New Roman" w:hAnsi="Times New Roman" w:cs="Times New Roman"/>
+          <w:sz w:val="24"/>
+          <w:szCs w:val="24"/>
+        </w:rPr>
+        <w:t xml:space="preserve"> = </w:t>
+      </w:r>
+      <w:r>
+        <w:rPr>
+          <w:rFonts w:ascii="Consolas" w:eastAsia="Times New Roman" w:hAnsi="Consolas" w:cs="Courier New"/>
+          <w:b/>
+          <w:bCs/>
+          <w:sz w:val="20"/>
+          <w:szCs w:val="20"/>
+          <w:bdr w:val="none" w:sz="0" w:space="0" w:color="auto" w:frame="1"/>
+          <w:shd w:val="clear" w:color="auto" w:fill="F7F7F7"/>
+        </w:rPr>
+        <w:t>level2value</w:t>
+      </w:r>
+    </w:p>
+    <w:p>
+      <w:pPr>
+        <w:numPr>
           <w:ilvl w:val="0"/>
           <w:numId w:val="61"/>
         </w:numPr>
@@ -418,14 +492,8 @@
           <w:szCs w:val="24"/>
         </w:rPr>
       </w:pPr>
-      <w:r>
-        <w:rPr>
-          <w:rFonts w:ascii="Times New Roman" w:eastAsia="Times New Roman" w:hAnsi="Times New Roman" w:cs="Times New Roman"/>
-          <w:sz w:val="24"/>
-          <w:szCs w:val="24"/>
-        </w:rPr>
-        <w:t xml:space="preserve"> </w:t>
-      </w:r>
+      <w:bookmarkStart w:id="0" w:name="_GoBack"/>
+      <w:bookmarkEnd w:id="0"/>
       <w:r>
         <w:rPr>
           <w:rFonts w:ascii="Times New Roman" w:eastAsia="Times New Roman" w:hAnsi="Times New Roman" w:cs="Times New Roman"/>
@@ -1597,6 +1665,7 @@
           <w:szCs w:val="20"/>
           <w:bdr w:val="none" w:sz="0" w:space="0" w:color="auto" w:frame="1"/>
         </w:rPr>
+        <w:lastRenderedPageBreak/>
         <w:t xml:space="preserve">    {</w:t>
       </w:r>
     </w:p>
@@ -1685,7 +1754,6 @@
           <w:szCs w:val="20"/>
           <w:bdr w:val="none" w:sz="0" w:space="0" w:color="auto" w:frame="1"/>
         </w:rPr>
-        <w:lastRenderedPageBreak/>
         <w:t xml:space="preserve">    }</w:t>
       </w:r>
     </w:p>
@@ -38946,7 +39014,7 @@
         <w:sz w:val="20"/>
       </w:rPr>
     </w:lvl>
-    <w:lvl w:ilvl="2" w:tentative="1">
+    <w:lvl w:ilvl="2">
       <w:start w:val="1"/>
       <w:numFmt w:val="bullet"/>
       <w:lvlText w:val=""/>

</xml_diff>

<commit_message>
bug fix (enabled error checking)
</commit_message>
<xml_diff>
--- a/resources/Prepress-Scripts/short-sample.docx
+++ b/resources/Prepress-Scripts/short-sample.docx
@@ -272,6 +272,8 @@
         </w:rPr>
         <w:t> с подходящи примери.</w:t>
       </w:r>
+      <w:bookmarkStart w:id="0" w:name="_GoBack"/>
+      <w:bookmarkEnd w:id="0"/>
     </w:p>
     <w:p>
       <w:pPr>
@@ -492,8 +494,6 @@
           <w:szCs w:val="24"/>
         </w:rPr>
       </w:pPr>
-      <w:bookmarkStart w:id="0" w:name="_GoBack"/>
-      <w:bookmarkEnd w:id="0"/>
       <w:r>
         <w:rPr>
           <w:rFonts w:ascii="Times New Roman" w:eastAsia="Times New Roman" w:hAnsi="Times New Roman" w:cs="Times New Roman"/>

</xml_diff>